<commit_message>
Finalização do Termo de Homologação
termo de Homologação ajustado para cobrir uma pagina inteira e adicionado campos para escrita.
</commit_message>
<xml_diff>
--- a/Termo De Homologação.docx
+++ b/Termo De Homologação.docx
@@ -24,6 +24,119 @@
       <w:pPr>
         <w:rPr>
           <w:rFonts w:ascii="Arial" w:hAnsi="Arial" w:cs="Arial"/>
+          <w:sz w:val="28"/>
+        </w:rPr>
+      </w:pPr>
+    </w:p>
+    <w:p>
+      <w:pPr>
+        <w:rPr>
+          <w:rFonts w:ascii="Arial" w:hAnsi="Arial" w:cs="Arial"/>
+          <w:sz w:val="28"/>
+        </w:rPr>
+      </w:pPr>
+      <w:r>
+        <w:rPr>
+          <w:rFonts w:ascii="Arial" w:hAnsi="Arial" w:cs="Arial"/>
+          <w:sz w:val="28"/>
+        </w:rPr>
+        <w:t>No</w:t>
+      </w:r>
+      <w:r>
+        <w:rPr>
+          <w:rFonts w:ascii="Arial" w:hAnsi="Arial" w:cs="Arial"/>
+          <w:sz w:val="28"/>
+        </w:rPr>
+        <w:t>me do Sistema: Vetos de Mapas para Partida de Counter-Strike.</w:t>
+      </w:r>
+    </w:p>
+    <w:p>
+      <w:pPr>
+        <w:rPr>
+          <w:rFonts w:ascii="Arial" w:hAnsi="Arial" w:cs="Arial"/>
+          <w:sz w:val="28"/>
+        </w:rPr>
+      </w:pPr>
+      <w:r>
+        <w:rPr>
+          <w:rFonts w:ascii="Arial" w:hAnsi="Arial" w:cs="Arial"/>
+          <w:sz w:val="28"/>
+        </w:rPr>
+        <w:t>Descrição do sistema: Sistema que receberá do usuário dois times e o estilo de disputa desejada. Dado o estilo de disputa, jogadores de ambos os times farão escolhas de quais mapas eles não querem nas partidas, até que sobre apenas a quantidade necessária para que ocorra a disputa no estilo desejado</w:t>
+      </w:r>
+      <w:r>
+        <w:rPr>
+          <w:rFonts w:ascii="Arial" w:hAnsi="Arial" w:cs="Arial"/>
+          <w:sz w:val="28"/>
+        </w:rPr>
+        <w:t>.</w:t>
+      </w:r>
+    </w:p>
+    <w:p>
+      <w:pPr>
+        <w:rPr>
+          <w:rFonts w:ascii="Arial" w:hAnsi="Arial" w:cs="Arial"/>
+          <w:sz w:val="28"/>
+        </w:rPr>
+      </w:pPr>
+    </w:p>
+    <w:p>
+      <w:pPr>
+        <w:rPr>
+          <w:rFonts w:ascii="Arial" w:hAnsi="Arial" w:cs="Arial"/>
+          <w:sz w:val="28"/>
+        </w:rPr>
+      </w:pPr>
+    </w:p>
+    <w:p>
+      <w:pPr>
+        <w:rPr>
+          <w:rFonts w:ascii="Arial" w:hAnsi="Arial" w:cs="Arial"/>
+          <w:sz w:val="28"/>
+        </w:rPr>
+      </w:pPr>
+    </w:p>
+    <w:p>
+      <w:pPr>
+        <w:spacing w:line="360" w:lineRule="auto"/>
+        <w:rPr>
+          <w:rFonts w:ascii="Arial" w:hAnsi="Arial" w:cs="Arial"/>
+          <w:sz w:val="28"/>
+        </w:rPr>
+      </w:pPr>
+      <w:r>
+        <w:rPr>
+          <w:rFonts w:ascii="Arial" w:hAnsi="Arial" w:cs="Arial"/>
+          <w:sz w:val="28"/>
+        </w:rPr>
+        <w:t>Descrição de Ajustes ou alterações:</w:t>
+      </w:r>
+      <w:r>
+        <w:rPr>
+          <w:rFonts w:ascii="Arial" w:hAnsi="Arial" w:cs="Arial"/>
+          <w:sz w:val="28"/>
+        </w:rPr>
+        <w:t xml:space="preserve"> _________________________________________________________________________________________________________________________________________________________________________________________________________________________________________________________________________________________________________________________________________________________________________________________________________________________________________________________</w:t>
+      </w:r>
+      <w:r>
+        <w:rPr>
+          <w:rFonts w:ascii="Arial" w:hAnsi="Arial" w:cs="Arial"/>
+          <w:sz w:val="28"/>
+        </w:rPr>
+        <w:t>_____________________________________________</w:t>
+      </w:r>
+      <w:r>
+        <w:rPr>
+          <w:rFonts w:ascii="Arial" w:hAnsi="Arial" w:cs="Arial"/>
+          <w:sz w:val="28"/>
+        </w:rPr>
+        <w:t>.</w:t>
+      </w:r>
+    </w:p>
+    <w:p>
+      <w:pPr>
+        <w:rPr>
+          <w:rFonts w:ascii="Arial" w:hAnsi="Arial" w:cs="Arial"/>
           <w:sz w:val="24"/>
         </w:rPr>
       </w:pPr>
@@ -35,39 +148,41 @@
           <w:sz w:val="24"/>
         </w:rPr>
       </w:pPr>
-      <w:r>
-        <w:rPr>
-          <w:rFonts w:ascii="Arial" w:hAnsi="Arial" w:cs="Arial"/>
-          <w:sz w:val="24"/>
-        </w:rPr>
-        <w:t>No</w:t>
-      </w:r>
-      <w:r>
-        <w:rPr>
-          <w:rFonts w:ascii="Arial" w:hAnsi="Arial" w:cs="Arial"/>
-          <w:sz w:val="24"/>
-        </w:rPr>
-        <w:t>me do Sistema: Vetos de Mapas para Partida de Counter-Strike.</w:t>
-      </w:r>
-    </w:p>
-    <w:p>
-      <w:pPr>
-        <w:rPr>
-          <w:rFonts w:ascii="Arial" w:hAnsi="Arial" w:cs="Arial"/>
-          <w:sz w:val="24"/>
-        </w:rPr>
-      </w:pPr>
-      <w:r>
-        <w:rPr>
-          <w:rFonts w:ascii="Arial" w:hAnsi="Arial" w:cs="Arial"/>
-          <w:sz w:val="24"/>
-        </w:rPr>
-        <w:t>Descrição do sistema: Sistema que receberá do usuário dois times e o estilo de disputa desejada. Dado o estilo de disputa, jogadores de ambos os times farão escolhas de quais mapas eles não querem nas partidas, até que sobre apenas a quantidade necessária para que ocorra a disputa no estilo desejado</w:t>
-      </w:r>
-      <w:r>
-        <w:rPr>
-          <w:rFonts w:ascii="Arial" w:hAnsi="Arial" w:cs="Arial"/>
-          <w:sz w:val="24"/>
+    </w:p>
+    <w:p>
+      <w:pPr>
+        <w:rPr>
+          <w:rFonts w:ascii="Arial" w:hAnsi="Arial" w:cs="Arial"/>
+          <w:sz w:val="28"/>
+        </w:rPr>
+      </w:pPr>
+    </w:p>
+    <w:p>
+      <w:pPr>
+        <w:rPr>
+          <w:rFonts w:ascii="Arial" w:hAnsi="Arial" w:cs="Arial"/>
+          <w:sz w:val="28"/>
+        </w:rPr>
+      </w:pPr>
+    </w:p>
+    <w:p>
+      <w:pPr>
+        <w:rPr>
+          <w:rFonts w:ascii="Arial" w:hAnsi="Arial" w:cs="Arial"/>
+          <w:sz w:val="28"/>
+        </w:rPr>
+      </w:pPr>
+      <w:r>
+        <w:rPr>
+          <w:rFonts w:ascii="Arial" w:hAnsi="Arial" w:cs="Arial"/>
+          <w:sz w:val="28"/>
+        </w:rPr>
+        <w:t>Atesto que o sistema foi avaliado e aprovado por estar em conformidade com a especificação</w:t>
+      </w:r>
+      <w:r>
+        <w:rPr>
+          <w:rFonts w:ascii="Arial" w:hAnsi="Arial" w:cs="Arial"/>
+          <w:sz w:val="28"/>
         </w:rPr>
         <w:t>.</w:t>
       </w:r>
@@ -76,84 +191,32 @@
       <w:pPr>
         <w:rPr>
           <w:rFonts w:ascii="Arial" w:hAnsi="Arial" w:cs="Arial"/>
-          <w:sz w:val="24"/>
-        </w:rPr>
-      </w:pPr>
-    </w:p>
-    <w:p>
-      <w:pPr>
-        <w:rPr>
-          <w:rFonts w:ascii="Arial" w:hAnsi="Arial" w:cs="Arial"/>
-          <w:sz w:val="24"/>
-        </w:rPr>
-      </w:pPr>
-      <w:r>
-        <w:rPr>
-          <w:rFonts w:ascii="Arial" w:hAnsi="Arial" w:cs="Arial"/>
-          <w:sz w:val="24"/>
-        </w:rPr>
-        <w:t>Descrição de Ajustes ou alterações:</w:t>
-      </w:r>
-    </w:p>
-    <w:p>
-      <w:pPr>
-        <w:rPr>
-          <w:rFonts w:ascii="Arial" w:hAnsi="Arial" w:cs="Arial"/>
-        </w:rPr>
-      </w:pPr>
-    </w:p>
-    <w:p>
-      <w:pPr>
-        <w:rPr>
-          <w:rFonts w:ascii="Arial" w:hAnsi="Arial" w:cs="Arial"/>
-          <w:u w:val="single"/>
+          <w:sz w:val="28"/>
+        </w:rPr>
+      </w:pPr>
+    </w:p>
+    <w:p>
+      <w:pPr>
+        <w:rPr>
+          <w:rFonts w:ascii="Arial" w:hAnsi="Arial" w:cs="Arial"/>
+          <w:sz w:val="28"/>
         </w:rPr>
       </w:pPr>
       <w:bookmarkStart w:id="0" w:name="_GoBack"/>
       <w:bookmarkEnd w:id="0"/>
-    </w:p>
-    <w:p>
-      <w:pPr>
-        <w:rPr>
-          <w:rFonts w:ascii="Arial" w:hAnsi="Arial" w:cs="Arial"/>
-        </w:rPr>
-      </w:pPr>
-    </w:p>
-    <w:p>
-      <w:pPr>
-        <w:rPr>
-          <w:rFonts w:ascii="Arial" w:hAnsi="Arial" w:cs="Arial"/>
-          <w:sz w:val="24"/>
-        </w:rPr>
-      </w:pPr>
-      <w:r>
-        <w:rPr>
-          <w:rFonts w:ascii="Arial" w:hAnsi="Arial" w:cs="Arial"/>
-          <w:sz w:val="24"/>
-        </w:rPr>
-        <w:t>Atesto que o sistema foi avaliado e aprovado por estar em conformidade com a especificação</w:t>
-      </w:r>
-      <w:r>
-        <w:rPr>
-          <w:rFonts w:ascii="Arial" w:hAnsi="Arial" w:cs="Arial"/>
-          <w:sz w:val="24"/>
-        </w:rPr>
-        <w:t>.</w:t>
-      </w:r>
-    </w:p>
-    <w:p>
-      <w:pPr>
-        <w:rPr>
-          <w:rFonts w:ascii="Arial" w:hAnsi="Arial" w:cs="Arial"/>
-          <w:sz w:val="24"/>
-        </w:rPr>
-      </w:pPr>
-      <w:r>
-        <w:rPr>
-          <w:rFonts w:ascii="Arial" w:hAnsi="Arial" w:cs="Arial"/>
-          <w:sz w:val="24"/>
-        </w:rPr>
-        <w:t>Assinatura:     ____________________________________________</w:t>
+      <w:r>
+        <w:rPr>
+          <w:rFonts w:ascii="Arial" w:hAnsi="Arial" w:cs="Arial"/>
+          <w:sz w:val="28"/>
+        </w:rPr>
+        <w:t>Assinatura:     ____________</w:t>
+      </w:r>
+      <w:r>
+        <w:rPr>
+          <w:rFonts w:ascii="Arial" w:hAnsi="Arial" w:cs="Arial"/>
+          <w:sz w:val="28"/>
+        </w:rPr>
+        <w:t>_____________________________</w:t>
       </w:r>
     </w:p>
     <w:sectPr>

</xml_diff>